<commit_message>
Deploying to gh-pages from  @ 57cbadb9edf2a9db2c66e58cee44d6261b01ee56 🚀
</commit_message>
<xml_diff>
--- a/CCFS/Apr2022Meeting/cc-draft-minutes.docx
+++ b/CCFS/Apr2022Meeting/cc-draft-minutes.docx
@@ -80,16 +80,7 @@
           <w:color w:val="212121"/>
           <w:shd w:val="clear" w:color="auto" w:fill="FFFFFF"/>
         </w:rPr>
-        <w:t>March</w:t>
-      </w:r>
-      <w:r>
-        <w:rPr>
-          <w:rFonts w:ascii="Times New Roman" w:hAnsi="Times New Roman"/>
-          <w:b/>
-          <w:color w:val="212121"/>
-          <w:shd w:val="clear" w:color="auto" w:fill="FFFFFF"/>
-        </w:rPr>
-        <w:t xml:space="preserve"> 17</w:t>
+        <w:t>March 17</w:t>
       </w:r>
       <w:r>
         <w:rPr>
@@ -125,16 +116,7 @@
           <w:color w:val="212121"/>
           <w:shd w:val="clear" w:color="auto" w:fill="FFFFFF"/>
         </w:rPr>
-        <w:t>3</w:t>
-      </w:r>
-      <w:r>
-        <w:rPr>
-          <w:rFonts w:ascii="Times New Roman" w:hAnsi="Times New Roman"/>
-          <w:b/>
-          <w:color w:val="212121"/>
-          <w:shd w:val="clear" w:color="auto" w:fill="FFFFFF"/>
-        </w:rPr>
-        <w:t>.30</w:t>
+        <w:t>3.30</w:t>
       </w:r>
       <w:r>
         <w:rPr>
@@ -607,8 +589,468 @@
                 <w:rFonts w:ascii="Times New Roman" w:eastAsia="Times New Roman" w:hAnsi="Times New Roman" w:cs="Times New Roman"/>
                 <w:color w:val="000000"/>
               </w:rPr>
-              <w:t>,</w:t>
-            </w:r>
+              <w:t xml:space="preserve">, </w:t>
+            </w:r>
+            <w:r>
+              <w:rPr>
+                <w:rFonts w:ascii="Times New Roman" w:eastAsia="Times New Roman" w:hAnsi="Times New Roman" w:cs="Times New Roman"/>
+                <w:color w:val="000000"/>
+              </w:rPr>
+              <w:t>Christine Flynn Saulnier</w:t>
+            </w:r>
+            <w:r>
+              <w:rPr>
+                <w:rFonts w:ascii="Times New Roman" w:eastAsia="Times New Roman" w:hAnsi="Times New Roman" w:cs="Times New Roman"/>
+                <w:color w:val="000000"/>
+              </w:rPr>
+              <w:t xml:space="preserve">, </w:t>
+            </w:r>
+            <w:r>
+              <w:rPr>
+                <w:rFonts w:ascii="Times New Roman" w:eastAsia="Times New Roman" w:hAnsi="Times New Roman" w:cs="Times New Roman"/>
+                <w:color w:val="000000"/>
+              </w:rPr>
+              <w:t>Lee Papa</w:t>
+            </w:r>
+            <w:r>
+              <w:rPr>
+                <w:rFonts w:ascii="Times New Roman" w:eastAsia="Times New Roman" w:hAnsi="Times New Roman" w:cs="Times New Roman"/>
+                <w:color w:val="000000"/>
+              </w:rPr>
+              <w:t xml:space="preserve">, </w:t>
+            </w:r>
+            <w:r>
+              <w:rPr>
+                <w:rFonts w:ascii="Times New Roman" w:eastAsia="Times New Roman" w:hAnsi="Times New Roman" w:cs="Times New Roman"/>
+                <w:color w:val="000000"/>
+              </w:rPr>
+              <w:t xml:space="preserve">Heidi </w:t>
+            </w:r>
+            <w:proofErr w:type="spellStart"/>
+            <w:r>
+              <w:rPr>
+                <w:rFonts w:ascii="Times New Roman" w:eastAsia="Times New Roman" w:hAnsi="Times New Roman" w:cs="Times New Roman"/>
+                <w:color w:val="000000"/>
+              </w:rPr>
+              <w:t>Bertels</w:t>
+            </w:r>
+            <w:proofErr w:type="spellEnd"/>
+            <w:r>
+              <w:rPr>
+                <w:rFonts w:ascii="Times New Roman" w:eastAsia="Times New Roman" w:hAnsi="Times New Roman" w:cs="Times New Roman"/>
+                <w:color w:val="000000"/>
+              </w:rPr>
+              <w:t xml:space="preserve">, </w:t>
+            </w:r>
+            <w:r>
+              <w:rPr>
+                <w:rFonts w:ascii="Times New Roman" w:eastAsia="Times New Roman" w:hAnsi="Times New Roman" w:cs="Times New Roman"/>
+                <w:color w:val="000000"/>
+              </w:rPr>
+              <w:t>Patricia Kahn</w:t>
+            </w:r>
+            <w:r>
+              <w:rPr>
+                <w:rFonts w:ascii="Times New Roman" w:eastAsia="Times New Roman" w:hAnsi="Times New Roman" w:cs="Times New Roman"/>
+                <w:color w:val="000000"/>
+              </w:rPr>
+              <w:t xml:space="preserve">, </w:t>
+            </w:r>
+            <w:r>
+              <w:rPr>
+                <w:rFonts w:ascii="Times New Roman" w:eastAsia="Times New Roman" w:hAnsi="Times New Roman" w:cs="Times New Roman"/>
+                <w:color w:val="000000"/>
+              </w:rPr>
+              <w:t xml:space="preserve">Simone </w:t>
+            </w:r>
+            <w:proofErr w:type="spellStart"/>
+            <w:r>
+              <w:rPr>
+                <w:rFonts w:ascii="Times New Roman" w:eastAsia="Times New Roman" w:hAnsi="Times New Roman" w:cs="Times New Roman"/>
+                <w:color w:val="000000"/>
+              </w:rPr>
+              <w:t>Wegge</w:t>
+            </w:r>
+            <w:proofErr w:type="spellEnd"/>
+            <w:r>
+              <w:rPr>
+                <w:rFonts w:ascii="Times New Roman" w:eastAsia="Times New Roman" w:hAnsi="Times New Roman" w:cs="Times New Roman"/>
+                <w:color w:val="000000"/>
+              </w:rPr>
+              <w:t xml:space="preserve">, </w:t>
+            </w:r>
+            <w:r>
+              <w:rPr>
+                <w:rFonts w:ascii="Times New Roman" w:eastAsia="Times New Roman" w:hAnsi="Times New Roman" w:cs="Times New Roman"/>
+                <w:color w:val="000000"/>
+              </w:rPr>
+              <w:t xml:space="preserve">Angelo </w:t>
+            </w:r>
+            <w:proofErr w:type="spellStart"/>
+            <w:r>
+              <w:rPr>
+                <w:rFonts w:ascii="Times New Roman" w:eastAsia="Times New Roman" w:hAnsi="Times New Roman" w:cs="Times New Roman"/>
+                <w:color w:val="000000"/>
+              </w:rPr>
+              <w:t>Bongiorno</w:t>
+            </w:r>
+            <w:proofErr w:type="spellEnd"/>
+            <w:r>
+              <w:rPr>
+                <w:rFonts w:ascii="Times New Roman" w:eastAsia="Times New Roman" w:hAnsi="Times New Roman" w:cs="Times New Roman"/>
+                <w:color w:val="000000"/>
+              </w:rPr>
+              <w:t xml:space="preserve">, </w:t>
+            </w:r>
+            <w:r>
+              <w:rPr>
+                <w:rFonts w:ascii="Times New Roman" w:eastAsia="Times New Roman" w:hAnsi="Times New Roman" w:cs="Times New Roman"/>
+                <w:color w:val="000000"/>
+              </w:rPr>
+              <w:t>Catherine Lavender</w:t>
+            </w:r>
+            <w:r>
+              <w:rPr>
+                <w:rFonts w:ascii="Times New Roman" w:eastAsia="Times New Roman" w:hAnsi="Times New Roman" w:cs="Times New Roman"/>
+                <w:color w:val="000000"/>
+              </w:rPr>
+              <w:t xml:space="preserve">, </w:t>
+            </w:r>
+            <w:r>
+              <w:rPr>
+                <w:rFonts w:ascii="Times New Roman" w:eastAsia="Times New Roman" w:hAnsi="Times New Roman" w:cs="Times New Roman"/>
+                <w:color w:val="000000"/>
+              </w:rPr>
+              <w:t>Mark D. White</w:t>
+            </w:r>
+            <w:r>
+              <w:rPr>
+                <w:rFonts w:ascii="Times New Roman" w:eastAsia="Times New Roman" w:hAnsi="Times New Roman" w:cs="Times New Roman"/>
+                <w:color w:val="000000"/>
+              </w:rPr>
+              <w:t xml:space="preserve">, </w:t>
+            </w:r>
+            <w:r>
+              <w:rPr>
+                <w:rFonts w:ascii="Times New Roman" w:eastAsia="Times New Roman" w:hAnsi="Times New Roman" w:cs="Times New Roman"/>
+                <w:color w:val="000000"/>
+              </w:rPr>
+              <w:t>Jennifer Borrero</w:t>
+            </w:r>
+            <w:r>
+              <w:rPr>
+                <w:rFonts w:ascii="Times New Roman" w:eastAsia="Times New Roman" w:hAnsi="Times New Roman" w:cs="Times New Roman"/>
+                <w:color w:val="000000"/>
+              </w:rPr>
+              <w:t xml:space="preserve">, </w:t>
+            </w:r>
+            <w:r>
+              <w:rPr>
+                <w:rFonts w:ascii="Times New Roman" w:eastAsia="Times New Roman" w:hAnsi="Times New Roman" w:cs="Times New Roman"/>
+                <w:color w:val="000000"/>
+              </w:rPr>
+              <w:t xml:space="preserve">Mike </w:t>
+            </w:r>
+            <w:proofErr w:type="spellStart"/>
+            <w:r>
+              <w:rPr>
+                <w:rFonts w:ascii="Times New Roman" w:eastAsia="Times New Roman" w:hAnsi="Times New Roman" w:cs="Times New Roman"/>
+                <w:color w:val="000000"/>
+              </w:rPr>
+              <w:t>Cavagnero</w:t>
+            </w:r>
+            <w:proofErr w:type="spellEnd"/>
+            <w:r>
+              <w:rPr>
+                <w:rFonts w:ascii="Times New Roman" w:eastAsia="Times New Roman" w:hAnsi="Times New Roman" w:cs="Times New Roman"/>
+                <w:color w:val="000000"/>
+              </w:rPr>
+              <w:t xml:space="preserve">, </w:t>
+            </w:r>
+            <w:r>
+              <w:rPr>
+                <w:rFonts w:ascii="Times New Roman" w:eastAsia="Times New Roman" w:hAnsi="Times New Roman" w:cs="Times New Roman"/>
+                <w:color w:val="000000"/>
+              </w:rPr>
+              <w:t xml:space="preserve">Michael </w:t>
+            </w:r>
+            <w:proofErr w:type="spellStart"/>
+            <w:r>
+              <w:rPr>
+                <w:rFonts w:ascii="Times New Roman" w:eastAsia="Times New Roman" w:hAnsi="Times New Roman" w:cs="Times New Roman"/>
+                <w:color w:val="000000"/>
+              </w:rPr>
+              <w:t>Chiacchiero</w:t>
+            </w:r>
+            <w:proofErr w:type="spellEnd"/>
+            <w:r>
+              <w:rPr>
+                <w:rFonts w:ascii="Times New Roman" w:eastAsia="Times New Roman" w:hAnsi="Times New Roman" w:cs="Times New Roman"/>
+                <w:color w:val="000000"/>
+              </w:rPr>
+              <w:t xml:space="preserve">, </w:t>
+            </w:r>
+            <w:r>
+              <w:rPr>
+                <w:rFonts w:ascii="Times New Roman" w:eastAsia="Times New Roman" w:hAnsi="Times New Roman" w:cs="Times New Roman"/>
+                <w:color w:val="000000"/>
+              </w:rPr>
+              <w:t xml:space="preserve">Comfort </w:t>
+            </w:r>
+            <w:proofErr w:type="spellStart"/>
+            <w:r>
+              <w:rPr>
+                <w:rFonts w:ascii="Times New Roman" w:eastAsia="Times New Roman" w:hAnsi="Times New Roman" w:cs="Times New Roman"/>
+                <w:color w:val="000000"/>
+              </w:rPr>
+              <w:t>Asanbe</w:t>
+            </w:r>
+            <w:proofErr w:type="spellEnd"/>
+            <w:r>
+              <w:rPr>
+                <w:rFonts w:ascii="Times New Roman" w:eastAsia="Times New Roman" w:hAnsi="Times New Roman" w:cs="Times New Roman"/>
+                <w:color w:val="000000"/>
+              </w:rPr>
+              <w:t xml:space="preserve">, </w:t>
+            </w:r>
+            <w:proofErr w:type="spellStart"/>
+            <w:r>
+              <w:rPr>
+                <w:rFonts w:ascii="Times New Roman" w:eastAsia="Times New Roman" w:hAnsi="Times New Roman" w:cs="Times New Roman"/>
+                <w:color w:val="000000"/>
+              </w:rPr>
+              <w:t>Carles</w:t>
+            </w:r>
+            <w:proofErr w:type="spellEnd"/>
+            <w:r>
+              <w:rPr>
+                <w:rFonts w:ascii="Times New Roman" w:eastAsia="Times New Roman" w:hAnsi="Times New Roman" w:cs="Times New Roman"/>
+                <w:color w:val="000000"/>
+              </w:rPr>
+              <w:t xml:space="preserve"> Sola </w:t>
+            </w:r>
+            <w:proofErr w:type="spellStart"/>
+            <w:r>
+              <w:rPr>
+                <w:rFonts w:ascii="Times New Roman" w:eastAsia="Times New Roman" w:hAnsi="Times New Roman" w:cs="Times New Roman"/>
+                <w:color w:val="000000"/>
+              </w:rPr>
+              <w:t>Belda</w:t>
+            </w:r>
+            <w:proofErr w:type="spellEnd"/>
+            <w:r>
+              <w:rPr>
+                <w:rFonts w:ascii="Times New Roman" w:eastAsia="Times New Roman" w:hAnsi="Times New Roman" w:cs="Times New Roman"/>
+                <w:color w:val="000000"/>
+              </w:rPr>
+              <w:t xml:space="preserve">, </w:t>
+            </w:r>
+            <w:r>
+              <w:rPr>
+                <w:rFonts w:ascii="Times New Roman" w:eastAsia="Times New Roman" w:hAnsi="Times New Roman" w:cs="Times New Roman"/>
+                <w:color w:val="000000"/>
+              </w:rPr>
+              <w:t>Cynthia Chris</w:t>
+            </w:r>
+            <w:r>
+              <w:rPr>
+                <w:rFonts w:ascii="Times New Roman" w:eastAsia="Times New Roman" w:hAnsi="Times New Roman" w:cs="Times New Roman"/>
+                <w:color w:val="000000"/>
+              </w:rPr>
+              <w:t xml:space="preserve">, </w:t>
+            </w:r>
+            <w:r>
+              <w:rPr>
+                <w:rFonts w:ascii="Times New Roman" w:eastAsia="Times New Roman" w:hAnsi="Times New Roman" w:cs="Times New Roman"/>
+                <w:color w:val="000000"/>
+              </w:rPr>
+              <w:t>Wilma Jones</w:t>
+            </w:r>
+            <w:r>
+              <w:rPr>
+                <w:rFonts w:ascii="Times New Roman" w:eastAsia="Times New Roman" w:hAnsi="Times New Roman" w:cs="Times New Roman"/>
+                <w:color w:val="000000"/>
+              </w:rPr>
+              <w:t>, M</w:t>
+            </w:r>
+            <w:r>
+              <w:rPr>
+                <w:rFonts w:ascii="Times New Roman" w:eastAsia="Times New Roman" w:hAnsi="Times New Roman" w:cs="Times New Roman"/>
+                <w:color w:val="000000"/>
+              </w:rPr>
+              <w:t xml:space="preserve">ark </w:t>
+            </w:r>
+            <w:r>
+              <w:rPr>
+                <w:rFonts w:ascii="Times New Roman" w:eastAsia="Times New Roman" w:hAnsi="Times New Roman" w:cs="Times New Roman"/>
+                <w:color w:val="000000"/>
+              </w:rPr>
+              <w:t>F</w:t>
+            </w:r>
+            <w:r>
+              <w:rPr>
+                <w:rFonts w:ascii="Times New Roman" w:eastAsia="Times New Roman" w:hAnsi="Times New Roman" w:cs="Times New Roman"/>
+                <w:color w:val="000000"/>
+              </w:rPr>
+              <w:t>euer</w:t>
+            </w:r>
+            <w:r>
+              <w:rPr>
+                <w:rFonts w:ascii="Times New Roman" w:eastAsia="Times New Roman" w:hAnsi="Times New Roman" w:cs="Times New Roman"/>
+                <w:color w:val="000000"/>
+              </w:rPr>
+              <w:t xml:space="preserve">, </w:t>
+            </w:r>
+            <w:r>
+              <w:rPr>
+                <w:rFonts w:ascii="Times New Roman" w:eastAsia="Times New Roman" w:hAnsi="Times New Roman" w:cs="Times New Roman"/>
+                <w:color w:val="000000"/>
+              </w:rPr>
+              <w:t xml:space="preserve">Katie </w:t>
+            </w:r>
+            <w:proofErr w:type="spellStart"/>
+            <w:r>
+              <w:rPr>
+                <w:rFonts w:ascii="Times New Roman" w:eastAsia="Times New Roman" w:hAnsi="Times New Roman" w:cs="Times New Roman"/>
+                <w:color w:val="000000"/>
+              </w:rPr>
+              <w:t>Cumiskey</w:t>
+            </w:r>
+            <w:proofErr w:type="spellEnd"/>
+            <w:r>
+              <w:rPr>
+                <w:rFonts w:ascii="Times New Roman" w:eastAsia="Times New Roman" w:hAnsi="Times New Roman" w:cs="Times New Roman"/>
+                <w:color w:val="000000"/>
+              </w:rPr>
+              <w:t xml:space="preserve">, </w:t>
+            </w:r>
+            <w:r>
+              <w:rPr>
+                <w:rFonts w:ascii="Times New Roman" w:eastAsia="Times New Roman" w:hAnsi="Times New Roman" w:cs="Times New Roman"/>
+                <w:color w:val="000000"/>
+              </w:rPr>
+              <w:t>Jay Arena</w:t>
+            </w:r>
+            <w:r>
+              <w:rPr>
+                <w:rFonts w:ascii="Times New Roman" w:eastAsia="Times New Roman" w:hAnsi="Times New Roman" w:cs="Times New Roman"/>
+                <w:color w:val="000000"/>
+              </w:rPr>
+              <w:t xml:space="preserve">, </w:t>
+            </w:r>
+            <w:r>
+              <w:rPr>
+                <w:rFonts w:ascii="Times New Roman" w:eastAsia="Times New Roman" w:hAnsi="Times New Roman" w:cs="Times New Roman"/>
+                <w:color w:val="000000"/>
+              </w:rPr>
+              <w:t>John Lawrence</w:t>
+            </w:r>
+            <w:r>
+              <w:rPr>
+                <w:rFonts w:ascii="Times New Roman" w:eastAsia="Times New Roman" w:hAnsi="Times New Roman" w:cs="Times New Roman"/>
+                <w:color w:val="000000"/>
+              </w:rPr>
+              <w:t xml:space="preserve">, </w:t>
+            </w:r>
+            <w:r>
+              <w:rPr>
+                <w:rFonts w:ascii="Times New Roman" w:eastAsia="Times New Roman" w:hAnsi="Times New Roman" w:cs="Times New Roman"/>
+                <w:color w:val="000000"/>
+              </w:rPr>
+              <w:t xml:space="preserve">Gene </w:t>
+            </w:r>
+            <w:proofErr w:type="spellStart"/>
+            <w:r>
+              <w:rPr>
+                <w:rFonts w:ascii="Times New Roman" w:eastAsia="Times New Roman" w:hAnsi="Times New Roman" w:cs="Times New Roman"/>
+                <w:color w:val="000000"/>
+              </w:rPr>
+              <w:t>Fellner</w:t>
+            </w:r>
+            <w:proofErr w:type="spellEnd"/>
+            <w:r>
+              <w:rPr>
+                <w:rFonts w:ascii="Times New Roman" w:eastAsia="Times New Roman" w:hAnsi="Times New Roman" w:cs="Times New Roman"/>
+                <w:color w:val="000000"/>
+              </w:rPr>
+              <w:t xml:space="preserve">, </w:t>
+            </w:r>
+            <w:proofErr w:type="spellStart"/>
+            <w:r>
+              <w:rPr>
+                <w:rFonts w:ascii="Times New Roman" w:eastAsia="Times New Roman" w:hAnsi="Times New Roman" w:cs="Times New Roman"/>
+                <w:color w:val="000000"/>
+              </w:rPr>
+              <w:t>Juline</w:t>
+            </w:r>
+            <w:proofErr w:type="spellEnd"/>
+            <w:r>
+              <w:rPr>
+                <w:rFonts w:ascii="Times New Roman" w:eastAsia="Times New Roman" w:hAnsi="Times New Roman" w:cs="Times New Roman"/>
+                <w:color w:val="000000"/>
+              </w:rPr>
+              <w:t xml:space="preserve"> Robinson</w:t>
+            </w:r>
+            <w:r>
+              <w:rPr>
+                <w:rFonts w:ascii="Times New Roman" w:eastAsia="Times New Roman" w:hAnsi="Times New Roman" w:cs="Times New Roman"/>
+                <w:color w:val="000000"/>
+              </w:rPr>
+              <w:t xml:space="preserve">, </w:t>
+            </w:r>
+            <w:r>
+              <w:rPr>
+                <w:rFonts w:ascii="Times New Roman" w:eastAsia="Times New Roman" w:hAnsi="Times New Roman" w:cs="Times New Roman"/>
+                <w:color w:val="000000"/>
+              </w:rPr>
+              <w:t>George Wang</w:t>
+            </w:r>
+            <w:r>
+              <w:rPr>
+                <w:rFonts w:ascii="Times New Roman" w:eastAsia="Times New Roman" w:hAnsi="Times New Roman" w:cs="Times New Roman"/>
+                <w:color w:val="000000"/>
+              </w:rPr>
+              <w:t>, M</w:t>
+            </w:r>
+            <w:r>
+              <w:rPr>
+                <w:rFonts w:ascii="Times New Roman" w:eastAsia="Times New Roman" w:hAnsi="Times New Roman" w:cs="Times New Roman"/>
+                <w:color w:val="000000"/>
+              </w:rPr>
+              <w:t xml:space="preserve">aryann </w:t>
+            </w:r>
+            <w:proofErr w:type="spellStart"/>
+            <w:r>
+              <w:rPr>
+                <w:rFonts w:ascii="Times New Roman" w:eastAsia="Times New Roman" w:hAnsi="Times New Roman" w:cs="Times New Roman"/>
+                <w:color w:val="000000"/>
+              </w:rPr>
+              <w:t>F</w:t>
+            </w:r>
+            <w:r>
+              <w:rPr>
+                <w:rFonts w:ascii="Times New Roman" w:eastAsia="Times New Roman" w:hAnsi="Times New Roman" w:cs="Times New Roman"/>
+                <w:color w:val="000000"/>
+              </w:rPr>
+              <w:t>eola</w:t>
+            </w:r>
+            <w:proofErr w:type="spellEnd"/>
+            <w:r>
+              <w:rPr>
+                <w:rFonts w:ascii="Times New Roman" w:eastAsia="Times New Roman" w:hAnsi="Times New Roman" w:cs="Times New Roman"/>
+                <w:color w:val="000000"/>
+              </w:rPr>
+              <w:t xml:space="preserve">, </w:t>
+            </w:r>
+            <w:proofErr w:type="spellStart"/>
+            <w:r>
+              <w:rPr>
+                <w:rFonts w:ascii="Times New Roman" w:eastAsia="Times New Roman" w:hAnsi="Times New Roman" w:cs="Times New Roman"/>
+                <w:color w:val="000000"/>
+              </w:rPr>
+              <w:t>Sarolta</w:t>
+            </w:r>
+            <w:proofErr w:type="spellEnd"/>
             <w:r>
               <w:rPr>
                 <w:rFonts w:ascii="Times New Roman" w:eastAsia="Times New Roman" w:hAnsi="Times New Roman" w:cs="Times New Roman"/>
@@ -616,48 +1058,13 @@
               </w:rPr>
               <w:t xml:space="preserve"> </w:t>
             </w:r>
-            <w:r>
-              <w:rPr>
-                <w:rFonts w:ascii="Times New Roman" w:eastAsia="Times New Roman" w:hAnsi="Times New Roman" w:cs="Times New Roman"/>
-                <w:color w:val="000000"/>
-              </w:rPr>
-              <w:t>Christine Flynn Saulnier</w:t>
-            </w:r>
-            <w:r>
-              <w:rPr>
-                <w:rFonts w:ascii="Times New Roman" w:eastAsia="Times New Roman" w:hAnsi="Times New Roman" w:cs="Times New Roman"/>
-                <w:color w:val="000000"/>
-              </w:rPr>
-              <w:t xml:space="preserve">, </w:t>
-            </w:r>
-            <w:r>
-              <w:rPr>
-                <w:rFonts w:ascii="Times New Roman" w:eastAsia="Times New Roman" w:hAnsi="Times New Roman" w:cs="Times New Roman"/>
-                <w:color w:val="000000"/>
-              </w:rPr>
-              <w:t>Lee Papa</w:t>
-            </w:r>
-            <w:r>
-              <w:rPr>
-                <w:rFonts w:ascii="Times New Roman" w:eastAsia="Times New Roman" w:hAnsi="Times New Roman" w:cs="Times New Roman"/>
-                <w:color w:val="000000"/>
-              </w:rPr>
-              <w:t xml:space="preserve">, </w:t>
-            </w:r>
-            <w:r>
-              <w:rPr>
-                <w:rFonts w:ascii="Times New Roman" w:eastAsia="Times New Roman" w:hAnsi="Times New Roman" w:cs="Times New Roman"/>
-                <w:color w:val="000000"/>
-              </w:rPr>
-              <w:t xml:space="preserve">Heidi </w:t>
-            </w:r>
             <w:proofErr w:type="spellStart"/>
             <w:r>
               <w:rPr>
                 <w:rFonts w:ascii="Times New Roman" w:eastAsia="Times New Roman" w:hAnsi="Times New Roman" w:cs="Times New Roman"/>
                 <w:color w:val="000000"/>
               </w:rPr>
-              <w:t>Bertels</w:t>
+              <w:t>Takács</w:t>
             </w:r>
             <w:proofErr w:type="spellEnd"/>
             <w:r>
@@ -672,21 +1079,28 @@
                 <w:rFonts w:ascii="Times New Roman" w:eastAsia="Times New Roman" w:hAnsi="Times New Roman" w:cs="Times New Roman"/>
                 <w:color w:val="000000"/>
               </w:rPr>
-              <w:t>Patricia Kahn</w:t>
-            </w:r>
-            <w:r>
-              <w:rPr>
-                <w:rFonts w:ascii="Times New Roman" w:eastAsia="Times New Roman" w:hAnsi="Times New Roman" w:cs="Times New Roman"/>
-                <w:color w:val="000000"/>
-              </w:rPr>
-              <w:t xml:space="preserve">, </w:t>
-            </w:r>
-            <w:r>
-              <w:rPr>
-                <w:rFonts w:ascii="Times New Roman" w:eastAsia="Times New Roman" w:hAnsi="Times New Roman" w:cs="Times New Roman"/>
-                <w:color w:val="000000"/>
-              </w:rPr>
-              <w:t xml:space="preserve">Simone </w:t>
+              <w:t>Robert Wallace</w:t>
+            </w:r>
+            <w:r>
+              <w:rPr>
+                <w:rFonts w:ascii="Times New Roman" w:eastAsia="Times New Roman" w:hAnsi="Times New Roman" w:cs="Times New Roman"/>
+                <w:color w:val="000000"/>
+              </w:rPr>
+              <w:t xml:space="preserve">, </w:t>
+            </w:r>
+            <w:r>
+              <w:rPr>
+                <w:rFonts w:ascii="Times New Roman" w:eastAsia="Times New Roman" w:hAnsi="Times New Roman" w:cs="Times New Roman"/>
+                <w:color w:val="000000"/>
+              </w:rPr>
+              <w:t>Mary Murphy</w:t>
+            </w:r>
+            <w:r>
+              <w:rPr>
+                <w:rFonts w:ascii="Times New Roman" w:eastAsia="Times New Roman" w:hAnsi="Times New Roman" w:cs="Times New Roman"/>
+                <w:color w:val="000000"/>
+              </w:rPr>
+              <w:t xml:space="preserve">, </w:t>
             </w:r>
             <w:proofErr w:type="spellStart"/>
             <w:r>
@@ -694,7 +1108,7 @@
                 <w:rFonts w:ascii="Times New Roman" w:eastAsia="Times New Roman" w:hAnsi="Times New Roman" w:cs="Times New Roman"/>
                 <w:color w:val="000000"/>
               </w:rPr>
-              <w:t>Wegge</w:t>
+              <w:t>Roshen</w:t>
             </w:r>
             <w:proofErr w:type="spellEnd"/>
             <w:r>
@@ -702,14 +1116,21 @@
                 <w:rFonts w:ascii="Times New Roman" w:eastAsia="Times New Roman" w:hAnsi="Times New Roman" w:cs="Times New Roman"/>
                 <w:color w:val="000000"/>
               </w:rPr>
-              <w:t xml:space="preserve">, </w:t>
-            </w:r>
-            <w:r>
-              <w:rPr>
-                <w:rFonts w:ascii="Times New Roman" w:eastAsia="Times New Roman" w:hAnsi="Times New Roman" w:cs="Times New Roman"/>
-                <w:color w:val="000000"/>
-              </w:rPr>
-              <w:t xml:space="preserve">Angelo </w:t>
+              <w:t xml:space="preserve"> Hendrickson</w:t>
+            </w:r>
+            <w:r>
+              <w:rPr>
+                <w:rFonts w:ascii="Times New Roman" w:eastAsia="Times New Roman" w:hAnsi="Times New Roman" w:cs="Times New Roman"/>
+                <w:color w:val="000000"/>
+              </w:rPr>
+              <w:t xml:space="preserve">, </w:t>
+            </w:r>
+            <w:r>
+              <w:rPr>
+                <w:rFonts w:ascii="Times New Roman" w:eastAsia="Times New Roman" w:hAnsi="Times New Roman" w:cs="Times New Roman"/>
+                <w:color w:val="000000"/>
+              </w:rPr>
+              <w:t xml:space="preserve">Lucas </w:t>
             </w:r>
             <w:proofErr w:type="spellStart"/>
             <w:r>
@@ -717,7 +1138,7 @@
                 <w:rFonts w:ascii="Times New Roman" w:eastAsia="Times New Roman" w:hAnsi="Times New Roman" w:cs="Times New Roman"/>
                 <w:color w:val="000000"/>
               </w:rPr>
-              <w:t>Bongiorno</w:t>
+              <w:t>Marchante</w:t>
             </w:r>
             <w:proofErr w:type="spellEnd"/>
             <w:r>
@@ -725,21 +1146,63 @@
                 <w:rFonts w:ascii="Times New Roman" w:eastAsia="Times New Roman" w:hAnsi="Times New Roman" w:cs="Times New Roman"/>
                 <w:color w:val="000000"/>
               </w:rPr>
-              <w:t xml:space="preserve">, </w:t>
-            </w:r>
-            <w:r>
-              <w:rPr>
-                <w:rFonts w:ascii="Times New Roman" w:eastAsia="Times New Roman" w:hAnsi="Times New Roman" w:cs="Times New Roman"/>
-                <w:color w:val="000000"/>
-              </w:rPr>
-              <w:t>Catherine Lavender</w:t>
-            </w:r>
-            <w:r>
-              <w:rPr>
-                <w:rFonts w:ascii="Times New Roman" w:eastAsia="Times New Roman" w:hAnsi="Times New Roman" w:cs="Times New Roman"/>
-                <w:color w:val="000000"/>
-              </w:rPr>
-              <w:t>,</w:t>
+              <w:t>-Aragon</w:t>
+            </w:r>
+            <w:r>
+              <w:rPr>
+                <w:rFonts w:ascii="Times New Roman" w:eastAsia="Times New Roman" w:hAnsi="Times New Roman" w:cs="Times New Roman"/>
+                <w:color w:val="000000"/>
+              </w:rPr>
+              <w:t>, M</w:t>
+            </w:r>
+            <w:r>
+              <w:rPr>
+                <w:rFonts w:ascii="Times New Roman" w:eastAsia="Times New Roman" w:hAnsi="Times New Roman" w:cs="Times New Roman"/>
+                <w:color w:val="000000"/>
+              </w:rPr>
+              <w:t>ichael</w:t>
+            </w:r>
+            <w:r>
+              <w:rPr>
+                <w:rFonts w:ascii="Times New Roman" w:eastAsia="Times New Roman" w:hAnsi="Times New Roman" w:cs="Times New Roman"/>
+                <w:color w:val="000000"/>
+              </w:rPr>
+              <w:t xml:space="preserve"> P</w:t>
+            </w:r>
+            <w:r>
+              <w:rPr>
+                <w:rFonts w:ascii="Times New Roman" w:eastAsia="Times New Roman" w:hAnsi="Times New Roman" w:cs="Times New Roman"/>
+                <w:color w:val="000000"/>
+              </w:rPr>
+              <w:t>aris</w:t>
+            </w:r>
+            <w:r>
+              <w:rPr>
+                <w:rFonts w:ascii="Times New Roman" w:eastAsia="Times New Roman" w:hAnsi="Times New Roman" w:cs="Times New Roman"/>
+                <w:color w:val="000000"/>
+              </w:rPr>
+              <w:t xml:space="preserve">, </w:t>
+            </w:r>
+            <w:r>
+              <w:rPr>
+                <w:rFonts w:ascii="Times New Roman" w:eastAsia="Times New Roman" w:hAnsi="Times New Roman" w:cs="Times New Roman"/>
+                <w:color w:val="000000"/>
+              </w:rPr>
+              <w:t>Orit D. Gruber</w:t>
+            </w:r>
+            <w:r>
+              <w:rPr>
+                <w:rFonts w:ascii="Times New Roman" w:eastAsia="Times New Roman" w:hAnsi="Times New Roman" w:cs="Times New Roman"/>
+                <w:color w:val="000000"/>
+              </w:rPr>
+              <w:t xml:space="preserve">, </w:t>
+            </w:r>
+            <w:r>
+              <w:rPr>
+                <w:rFonts w:ascii="Times New Roman" w:eastAsia="Times New Roman" w:hAnsi="Times New Roman" w:cs="Times New Roman"/>
+                <w:color w:val="000000"/>
+              </w:rPr>
+              <w:t>Sylvia</w:t>
             </w:r>
             <w:r>
               <w:rPr>
@@ -753,35 +1216,56 @@
                 <w:rFonts w:ascii="Times New Roman" w:eastAsia="Times New Roman" w:hAnsi="Times New Roman" w:cs="Times New Roman"/>
                 <w:color w:val="000000"/>
               </w:rPr>
-              <w:t>Mark D. White</w:t>
-            </w:r>
-            <w:r>
-              <w:rPr>
-                <w:rFonts w:ascii="Times New Roman" w:eastAsia="Times New Roman" w:hAnsi="Times New Roman" w:cs="Times New Roman"/>
-                <w:color w:val="000000"/>
-              </w:rPr>
-              <w:t xml:space="preserve">, </w:t>
-            </w:r>
-            <w:r>
-              <w:rPr>
-                <w:rFonts w:ascii="Times New Roman" w:eastAsia="Times New Roman" w:hAnsi="Times New Roman" w:cs="Times New Roman"/>
-                <w:color w:val="000000"/>
-              </w:rPr>
-              <w:t>Jennifer Borrero</w:t>
-            </w:r>
-            <w:r>
-              <w:rPr>
-                <w:rFonts w:ascii="Times New Roman" w:eastAsia="Times New Roman" w:hAnsi="Times New Roman" w:cs="Times New Roman"/>
-                <w:color w:val="000000"/>
-              </w:rPr>
-              <w:t xml:space="preserve">, </w:t>
-            </w:r>
-            <w:r>
-              <w:rPr>
-                <w:rFonts w:ascii="Times New Roman" w:eastAsia="Times New Roman" w:hAnsi="Times New Roman" w:cs="Times New Roman"/>
-                <w:color w:val="000000"/>
-              </w:rPr>
-              <w:t xml:space="preserve">Mike </w:t>
+              <w:t>Kahan</w:t>
+            </w:r>
+            <w:r>
+              <w:rPr>
+                <w:rFonts w:ascii="Times New Roman" w:eastAsia="Times New Roman" w:hAnsi="Times New Roman" w:cs="Times New Roman"/>
+                <w:color w:val="000000"/>
+              </w:rPr>
+              <w:t>, A</w:t>
+            </w:r>
+            <w:r>
+              <w:rPr>
+                <w:rFonts w:ascii="Times New Roman" w:eastAsia="Times New Roman" w:hAnsi="Times New Roman" w:cs="Times New Roman"/>
+                <w:color w:val="000000"/>
+              </w:rPr>
+              <w:t xml:space="preserve">lfred </w:t>
+            </w:r>
+            <w:r>
+              <w:rPr>
+                <w:rFonts w:ascii="Times New Roman" w:eastAsia="Times New Roman" w:hAnsi="Times New Roman" w:cs="Times New Roman"/>
+                <w:color w:val="000000"/>
+              </w:rPr>
+              <w:t>L</w:t>
+            </w:r>
+            <w:r>
+              <w:rPr>
+                <w:rFonts w:ascii="Times New Roman" w:eastAsia="Times New Roman" w:hAnsi="Times New Roman" w:cs="Times New Roman"/>
+                <w:color w:val="000000"/>
+              </w:rPr>
+              <w:t>evine</w:t>
+            </w:r>
+            <w:r>
+              <w:rPr>
+                <w:rFonts w:ascii="Times New Roman" w:eastAsia="Times New Roman" w:hAnsi="Times New Roman" w:cs="Times New Roman"/>
+                <w:color w:val="000000"/>
+              </w:rPr>
+              <w:t xml:space="preserve">, </w:t>
+            </w:r>
+            <w:r>
+              <w:rPr>
+                <w:rFonts w:ascii="Times New Roman" w:eastAsia="Times New Roman" w:hAnsi="Times New Roman" w:cs="Times New Roman"/>
+                <w:color w:val="000000"/>
+              </w:rPr>
+              <w:t>Carlo Lancellotti</w:t>
+            </w:r>
+            <w:r>
+              <w:rPr>
+                <w:rFonts w:ascii="Times New Roman" w:eastAsia="Times New Roman" w:hAnsi="Times New Roman" w:cs="Times New Roman"/>
+                <w:color w:val="000000"/>
+              </w:rPr>
+              <w:t xml:space="preserve">, </w:t>
             </w:r>
             <w:proofErr w:type="spellStart"/>
             <w:r>
@@ -789,7 +1273,14 @@
                 <w:rFonts w:ascii="Times New Roman" w:eastAsia="Times New Roman" w:hAnsi="Times New Roman" w:cs="Times New Roman"/>
                 <w:color w:val="000000"/>
               </w:rPr>
-              <w:t>Cavagnero</w:t>
+              <w:t>Z</w:t>
+            </w:r>
+            <w:r>
+              <w:rPr>
+                <w:rFonts w:ascii="Times New Roman" w:eastAsia="Times New Roman" w:hAnsi="Times New Roman" w:cs="Times New Roman"/>
+                <w:color w:val="000000"/>
+              </w:rPr>
+              <w:t>aghloul</w:t>
             </w:r>
             <w:proofErr w:type="spellEnd"/>
             <w:r>
@@ -797,14 +1288,14 @@
                 <w:rFonts w:ascii="Times New Roman" w:eastAsia="Times New Roman" w:hAnsi="Times New Roman" w:cs="Times New Roman"/>
                 <w:color w:val="000000"/>
               </w:rPr>
-              <w:t xml:space="preserve">, </w:t>
-            </w:r>
-            <w:r>
-              <w:rPr>
-                <w:rFonts w:ascii="Times New Roman" w:eastAsia="Times New Roman" w:hAnsi="Times New Roman" w:cs="Times New Roman"/>
-                <w:color w:val="000000"/>
-              </w:rPr>
-              <w:t xml:space="preserve">Michael </w:t>
+              <w:t xml:space="preserve"> Ahmed</w:t>
+            </w:r>
+            <w:r>
+              <w:rPr>
+                <w:rFonts w:ascii="Times New Roman" w:eastAsia="Times New Roman" w:hAnsi="Times New Roman" w:cs="Times New Roman"/>
+                <w:color w:val="000000"/>
+              </w:rPr>
+              <w:t xml:space="preserve">, </w:t>
             </w:r>
             <w:proofErr w:type="spellStart"/>
             <w:r>
@@ -812,7 +1303,7 @@
                 <w:rFonts w:ascii="Times New Roman" w:eastAsia="Times New Roman" w:hAnsi="Times New Roman" w:cs="Times New Roman"/>
                 <w:color w:val="000000"/>
               </w:rPr>
-              <w:t>Chiacchiero</w:t>
+              <w:t>Siona</w:t>
             </w:r>
             <w:proofErr w:type="spellEnd"/>
             <w:r>
@@ -820,14 +1311,28 @@
                 <w:rFonts w:ascii="Times New Roman" w:eastAsia="Times New Roman" w:hAnsi="Times New Roman" w:cs="Times New Roman"/>
                 <w:color w:val="000000"/>
               </w:rPr>
-              <w:t xml:space="preserve">, </w:t>
-            </w:r>
-            <w:r>
-              <w:rPr>
-                <w:rFonts w:ascii="Times New Roman" w:eastAsia="Times New Roman" w:hAnsi="Times New Roman" w:cs="Times New Roman"/>
-                <w:color w:val="000000"/>
-              </w:rPr>
-              <w:t xml:space="preserve">Comfort </w:t>
+              <w:t xml:space="preserve"> Wilson</w:t>
+            </w:r>
+            <w:r>
+              <w:rPr>
+                <w:rFonts w:ascii="Times New Roman" w:eastAsia="Times New Roman" w:hAnsi="Times New Roman" w:cs="Times New Roman"/>
+                <w:color w:val="000000"/>
+              </w:rPr>
+              <w:t xml:space="preserve">, </w:t>
+            </w:r>
+            <w:r>
+              <w:rPr>
+                <w:rFonts w:ascii="Times New Roman" w:eastAsia="Times New Roman" w:hAnsi="Times New Roman" w:cs="Times New Roman"/>
+                <w:color w:val="000000"/>
+              </w:rPr>
+              <w:t>Alyson</w:t>
+            </w:r>
+            <w:r>
+              <w:rPr>
+                <w:rFonts w:ascii="Times New Roman" w:eastAsia="Times New Roman" w:hAnsi="Times New Roman" w:cs="Times New Roman"/>
+                <w:color w:val="000000"/>
+              </w:rPr>
+              <w:t xml:space="preserve"> </w:t>
             </w:r>
             <w:proofErr w:type="spellStart"/>
             <w:r>
@@ -835,7 +1340,7 @@
                 <w:rFonts w:ascii="Times New Roman" w:eastAsia="Times New Roman" w:hAnsi="Times New Roman" w:cs="Times New Roman"/>
                 <w:color w:val="000000"/>
               </w:rPr>
-              <w:t>Asanbe</w:t>
+              <w:t>Bardsley</w:t>
             </w:r>
             <w:proofErr w:type="spellEnd"/>
             <w:r>
@@ -845,13 +1350,27 @@
               </w:rPr>
               <w:t xml:space="preserve">, </w:t>
             </w:r>
+            <w:r>
+              <w:rPr>
+                <w:rFonts w:ascii="Times New Roman" w:eastAsia="Times New Roman" w:hAnsi="Times New Roman" w:cs="Times New Roman"/>
+                <w:color w:val="000000"/>
+              </w:rPr>
+              <w:t>Cindy Wong</w:t>
+            </w:r>
+            <w:r>
+              <w:rPr>
+                <w:rFonts w:ascii="Times New Roman" w:eastAsia="Times New Roman" w:hAnsi="Times New Roman" w:cs="Times New Roman"/>
+                <w:color w:val="000000"/>
+              </w:rPr>
+              <w:t xml:space="preserve">, </w:t>
+            </w:r>
             <w:proofErr w:type="spellStart"/>
             <w:r>
               <w:rPr>
                 <w:rFonts w:ascii="Times New Roman" w:eastAsia="Times New Roman" w:hAnsi="Times New Roman" w:cs="Times New Roman"/>
                 <w:color w:val="000000"/>
               </w:rPr>
-              <w:t>Carles</w:t>
+              <w:t>Yumei</w:t>
             </w:r>
             <w:proofErr w:type="spellEnd"/>
             <w:r>
@@ -859,7 +1378,7 @@
                 <w:rFonts w:ascii="Times New Roman" w:eastAsia="Times New Roman" w:hAnsi="Times New Roman" w:cs="Times New Roman"/>
                 <w:color w:val="000000"/>
               </w:rPr>
-              <w:t xml:space="preserve"> Sola </w:t>
+              <w:t xml:space="preserve"> </w:t>
             </w:r>
             <w:proofErr w:type="spellStart"/>
             <w:r>
@@ -867,7 +1386,7 @@
                 <w:rFonts w:ascii="Times New Roman" w:eastAsia="Times New Roman" w:hAnsi="Times New Roman" w:cs="Times New Roman"/>
                 <w:color w:val="000000"/>
               </w:rPr>
-              <w:t>Belda</w:t>
+              <w:t>Huo</w:t>
             </w:r>
             <w:proofErr w:type="spellEnd"/>
             <w:r>
@@ -875,593 +1394,7 @@
                 <w:rFonts w:ascii="Times New Roman" w:eastAsia="Times New Roman" w:hAnsi="Times New Roman" w:cs="Times New Roman"/>
                 <w:color w:val="000000"/>
               </w:rPr>
-              <w:t xml:space="preserve">, </w:t>
-            </w:r>
-            <w:r>
-              <w:rPr>
-                <w:rFonts w:ascii="Times New Roman" w:eastAsia="Times New Roman" w:hAnsi="Times New Roman" w:cs="Times New Roman"/>
-                <w:color w:val="000000"/>
-              </w:rPr>
-              <w:t>Cynthia Chris</w:t>
-            </w:r>
-            <w:r>
-              <w:rPr>
-                <w:rFonts w:ascii="Times New Roman" w:eastAsia="Times New Roman" w:hAnsi="Times New Roman" w:cs="Times New Roman"/>
-                <w:color w:val="000000"/>
-              </w:rPr>
-              <w:t xml:space="preserve">, </w:t>
-            </w:r>
-            <w:r>
-              <w:rPr>
-                <w:rFonts w:ascii="Times New Roman" w:eastAsia="Times New Roman" w:hAnsi="Times New Roman" w:cs="Times New Roman"/>
-                <w:color w:val="000000"/>
-              </w:rPr>
-              <w:t>Wilma Jones</w:t>
-            </w:r>
-            <w:r>
-              <w:rPr>
-                <w:rFonts w:ascii="Times New Roman" w:eastAsia="Times New Roman" w:hAnsi="Times New Roman" w:cs="Times New Roman"/>
-                <w:color w:val="000000"/>
-              </w:rPr>
-              <w:t xml:space="preserve">, </w:t>
-            </w:r>
-            <w:r>
-              <w:rPr>
-                <w:rFonts w:ascii="Times New Roman" w:eastAsia="Times New Roman" w:hAnsi="Times New Roman" w:cs="Times New Roman"/>
-                <w:color w:val="000000"/>
-              </w:rPr>
-              <w:t>M</w:t>
-            </w:r>
-            <w:r>
-              <w:rPr>
-                <w:rFonts w:ascii="Times New Roman" w:eastAsia="Times New Roman" w:hAnsi="Times New Roman" w:cs="Times New Roman"/>
-                <w:color w:val="000000"/>
-              </w:rPr>
-              <w:t xml:space="preserve">ark </w:t>
-            </w:r>
-            <w:r>
-              <w:rPr>
-                <w:rFonts w:ascii="Times New Roman" w:eastAsia="Times New Roman" w:hAnsi="Times New Roman" w:cs="Times New Roman"/>
-                <w:color w:val="000000"/>
-              </w:rPr>
-              <w:t>F</w:t>
-            </w:r>
-            <w:r>
-              <w:rPr>
-                <w:rFonts w:ascii="Times New Roman" w:eastAsia="Times New Roman" w:hAnsi="Times New Roman" w:cs="Times New Roman"/>
-                <w:color w:val="000000"/>
-              </w:rPr>
-              <w:t>euer</w:t>
-            </w:r>
-            <w:r>
-              <w:rPr>
-                <w:rFonts w:ascii="Times New Roman" w:eastAsia="Times New Roman" w:hAnsi="Times New Roman" w:cs="Times New Roman"/>
-                <w:color w:val="000000"/>
-              </w:rPr>
-              <w:t xml:space="preserve">, </w:t>
-            </w:r>
-            <w:r>
-              <w:rPr>
-                <w:rFonts w:ascii="Times New Roman" w:eastAsia="Times New Roman" w:hAnsi="Times New Roman" w:cs="Times New Roman"/>
-                <w:color w:val="000000"/>
-              </w:rPr>
-              <w:t xml:space="preserve">Katie </w:t>
-            </w:r>
-            <w:proofErr w:type="spellStart"/>
-            <w:r>
-              <w:rPr>
-                <w:rFonts w:ascii="Times New Roman" w:eastAsia="Times New Roman" w:hAnsi="Times New Roman" w:cs="Times New Roman"/>
-                <w:color w:val="000000"/>
-              </w:rPr>
-              <w:t>Cumiskey</w:t>
-            </w:r>
-            <w:proofErr w:type="spellEnd"/>
-            <w:r>
-              <w:rPr>
-                <w:rFonts w:ascii="Times New Roman" w:eastAsia="Times New Roman" w:hAnsi="Times New Roman" w:cs="Times New Roman"/>
-                <w:color w:val="000000"/>
-              </w:rPr>
-              <w:t xml:space="preserve">, </w:t>
-            </w:r>
-            <w:r>
-              <w:rPr>
-                <w:rFonts w:ascii="Times New Roman" w:eastAsia="Times New Roman" w:hAnsi="Times New Roman" w:cs="Times New Roman"/>
-                <w:color w:val="000000"/>
-              </w:rPr>
-              <w:t>Jay Arena</w:t>
-            </w:r>
-            <w:r>
-              <w:rPr>
-                <w:rFonts w:ascii="Times New Roman" w:eastAsia="Times New Roman" w:hAnsi="Times New Roman" w:cs="Times New Roman"/>
-                <w:color w:val="000000"/>
-              </w:rPr>
-              <w:t xml:space="preserve">, </w:t>
-            </w:r>
-            <w:r>
-              <w:rPr>
-                <w:rFonts w:ascii="Times New Roman" w:eastAsia="Times New Roman" w:hAnsi="Times New Roman" w:cs="Times New Roman"/>
-                <w:color w:val="000000"/>
-              </w:rPr>
-              <w:t>John Lawrence</w:t>
-            </w:r>
-            <w:r>
-              <w:rPr>
-                <w:rFonts w:ascii="Times New Roman" w:eastAsia="Times New Roman" w:hAnsi="Times New Roman" w:cs="Times New Roman"/>
-                <w:color w:val="000000"/>
-              </w:rPr>
-              <w:t xml:space="preserve">, </w:t>
-            </w:r>
-            <w:r>
-              <w:rPr>
-                <w:rFonts w:ascii="Times New Roman" w:eastAsia="Times New Roman" w:hAnsi="Times New Roman" w:cs="Times New Roman"/>
-                <w:color w:val="000000"/>
-              </w:rPr>
-              <w:t xml:space="preserve">Gene </w:t>
-            </w:r>
-            <w:proofErr w:type="spellStart"/>
-            <w:r>
-              <w:rPr>
-                <w:rFonts w:ascii="Times New Roman" w:eastAsia="Times New Roman" w:hAnsi="Times New Roman" w:cs="Times New Roman"/>
-                <w:color w:val="000000"/>
-              </w:rPr>
-              <w:t>Fellner</w:t>
-            </w:r>
-            <w:proofErr w:type="spellEnd"/>
-            <w:r>
-              <w:rPr>
-                <w:rFonts w:ascii="Times New Roman" w:eastAsia="Times New Roman" w:hAnsi="Times New Roman" w:cs="Times New Roman"/>
-                <w:color w:val="000000"/>
-              </w:rPr>
-              <w:t xml:space="preserve">, </w:t>
-            </w:r>
-            <w:proofErr w:type="spellStart"/>
-            <w:r>
-              <w:rPr>
-                <w:rFonts w:ascii="Times New Roman" w:eastAsia="Times New Roman" w:hAnsi="Times New Roman" w:cs="Times New Roman"/>
-                <w:color w:val="000000"/>
-              </w:rPr>
-              <w:t>Juline</w:t>
-            </w:r>
-            <w:proofErr w:type="spellEnd"/>
-            <w:r>
-              <w:rPr>
-                <w:rFonts w:ascii="Times New Roman" w:eastAsia="Times New Roman" w:hAnsi="Times New Roman" w:cs="Times New Roman"/>
-                <w:color w:val="000000"/>
-              </w:rPr>
-              <w:t xml:space="preserve"> Robinson</w:t>
-            </w:r>
-            <w:r>
-              <w:rPr>
-                <w:rFonts w:ascii="Times New Roman" w:eastAsia="Times New Roman" w:hAnsi="Times New Roman" w:cs="Times New Roman"/>
-                <w:color w:val="000000"/>
-              </w:rPr>
-              <w:t xml:space="preserve">, </w:t>
-            </w:r>
-            <w:r>
-              <w:rPr>
-                <w:rFonts w:ascii="Times New Roman" w:eastAsia="Times New Roman" w:hAnsi="Times New Roman" w:cs="Times New Roman"/>
-                <w:color w:val="000000"/>
-              </w:rPr>
-              <w:t>George Wang</w:t>
-            </w:r>
-            <w:r>
-              <w:rPr>
-                <w:rFonts w:ascii="Times New Roman" w:eastAsia="Times New Roman" w:hAnsi="Times New Roman" w:cs="Times New Roman"/>
-                <w:color w:val="000000"/>
-              </w:rPr>
-              <w:t xml:space="preserve">, </w:t>
-            </w:r>
-            <w:r>
-              <w:rPr>
-                <w:rFonts w:ascii="Times New Roman" w:eastAsia="Times New Roman" w:hAnsi="Times New Roman" w:cs="Times New Roman"/>
-                <w:color w:val="000000"/>
-              </w:rPr>
-              <w:t>M</w:t>
-            </w:r>
-            <w:r>
-              <w:rPr>
-                <w:rFonts w:ascii="Times New Roman" w:eastAsia="Times New Roman" w:hAnsi="Times New Roman" w:cs="Times New Roman"/>
-                <w:color w:val="000000"/>
-              </w:rPr>
-              <w:t xml:space="preserve">aryann </w:t>
-            </w:r>
-            <w:proofErr w:type="spellStart"/>
-            <w:r>
-              <w:rPr>
-                <w:rFonts w:ascii="Times New Roman" w:eastAsia="Times New Roman" w:hAnsi="Times New Roman" w:cs="Times New Roman"/>
-                <w:color w:val="000000"/>
-              </w:rPr>
-              <w:t>F</w:t>
-            </w:r>
-            <w:r>
-              <w:rPr>
-                <w:rFonts w:ascii="Times New Roman" w:eastAsia="Times New Roman" w:hAnsi="Times New Roman" w:cs="Times New Roman"/>
-                <w:color w:val="000000"/>
-              </w:rPr>
-              <w:t>eola</w:t>
-            </w:r>
-            <w:proofErr w:type="spellEnd"/>
-            <w:r>
-              <w:rPr>
-                <w:rFonts w:ascii="Times New Roman" w:eastAsia="Times New Roman" w:hAnsi="Times New Roman" w:cs="Times New Roman"/>
-                <w:color w:val="000000"/>
-              </w:rPr>
-              <w:t xml:space="preserve">, </w:t>
-            </w:r>
-            <w:proofErr w:type="spellStart"/>
-            <w:r>
-              <w:rPr>
-                <w:rFonts w:ascii="Times New Roman" w:eastAsia="Times New Roman" w:hAnsi="Times New Roman" w:cs="Times New Roman"/>
-                <w:color w:val="000000"/>
-              </w:rPr>
-              <w:t>Sarolta</w:t>
-            </w:r>
-            <w:proofErr w:type="spellEnd"/>
-            <w:r>
-              <w:rPr>
-                <w:rFonts w:ascii="Times New Roman" w:eastAsia="Times New Roman" w:hAnsi="Times New Roman" w:cs="Times New Roman"/>
-                <w:color w:val="000000"/>
-              </w:rPr>
-              <w:t xml:space="preserve"> </w:t>
-            </w:r>
-            <w:proofErr w:type="spellStart"/>
-            <w:r>
-              <w:rPr>
-                <w:rFonts w:ascii="Times New Roman" w:eastAsia="Times New Roman" w:hAnsi="Times New Roman" w:cs="Times New Roman"/>
-                <w:color w:val="000000"/>
-              </w:rPr>
-              <w:t>Takács</w:t>
-            </w:r>
-            <w:proofErr w:type="spellEnd"/>
-            <w:r>
-              <w:rPr>
-                <w:rFonts w:ascii="Times New Roman" w:eastAsia="Times New Roman" w:hAnsi="Times New Roman" w:cs="Times New Roman"/>
-                <w:color w:val="000000"/>
-              </w:rPr>
-              <w:t xml:space="preserve">, </w:t>
-            </w:r>
-            <w:r>
-              <w:rPr>
-                <w:rFonts w:ascii="Times New Roman" w:eastAsia="Times New Roman" w:hAnsi="Times New Roman" w:cs="Times New Roman"/>
-                <w:color w:val="000000"/>
-              </w:rPr>
-              <w:t>Robert Wallace</w:t>
-            </w:r>
-            <w:r>
-              <w:rPr>
-                <w:rFonts w:ascii="Times New Roman" w:eastAsia="Times New Roman" w:hAnsi="Times New Roman" w:cs="Times New Roman"/>
-                <w:color w:val="000000"/>
-              </w:rPr>
-              <w:t xml:space="preserve">, </w:t>
-            </w:r>
-            <w:r>
-              <w:rPr>
-                <w:rFonts w:ascii="Times New Roman" w:eastAsia="Times New Roman" w:hAnsi="Times New Roman" w:cs="Times New Roman"/>
-                <w:color w:val="000000"/>
-              </w:rPr>
-              <w:t>Mary Murphy</w:t>
-            </w:r>
-            <w:r>
-              <w:rPr>
-                <w:rFonts w:ascii="Times New Roman" w:eastAsia="Times New Roman" w:hAnsi="Times New Roman" w:cs="Times New Roman"/>
-                <w:color w:val="000000"/>
-              </w:rPr>
-              <w:t xml:space="preserve">, </w:t>
-            </w:r>
-            <w:proofErr w:type="spellStart"/>
-            <w:r>
-              <w:rPr>
-                <w:rFonts w:ascii="Times New Roman" w:eastAsia="Times New Roman" w:hAnsi="Times New Roman" w:cs="Times New Roman"/>
-                <w:color w:val="000000"/>
-              </w:rPr>
-              <w:t>Roshen</w:t>
-            </w:r>
-            <w:proofErr w:type="spellEnd"/>
-            <w:r>
-              <w:rPr>
-                <w:rFonts w:ascii="Times New Roman" w:eastAsia="Times New Roman" w:hAnsi="Times New Roman" w:cs="Times New Roman"/>
-                <w:color w:val="000000"/>
-              </w:rPr>
-              <w:t xml:space="preserve"> Hendrickson</w:t>
-            </w:r>
-            <w:r>
-              <w:rPr>
-                <w:rFonts w:ascii="Times New Roman" w:eastAsia="Times New Roman" w:hAnsi="Times New Roman" w:cs="Times New Roman"/>
-                <w:color w:val="000000"/>
-              </w:rPr>
-              <w:t xml:space="preserve">, </w:t>
-            </w:r>
-            <w:r>
-              <w:rPr>
-                <w:rFonts w:ascii="Times New Roman" w:eastAsia="Times New Roman" w:hAnsi="Times New Roman" w:cs="Times New Roman"/>
-                <w:color w:val="000000"/>
-              </w:rPr>
-              <w:t xml:space="preserve">Lucas </w:t>
-            </w:r>
-            <w:proofErr w:type="spellStart"/>
-            <w:r>
-              <w:rPr>
-                <w:rFonts w:ascii="Times New Roman" w:eastAsia="Times New Roman" w:hAnsi="Times New Roman" w:cs="Times New Roman"/>
-                <w:color w:val="000000"/>
-              </w:rPr>
-              <w:t>Marchante</w:t>
-            </w:r>
-            <w:proofErr w:type="spellEnd"/>
-            <w:r>
-              <w:rPr>
-                <w:rFonts w:ascii="Times New Roman" w:eastAsia="Times New Roman" w:hAnsi="Times New Roman" w:cs="Times New Roman"/>
-                <w:color w:val="000000"/>
-              </w:rPr>
-              <w:t>-Aragon</w:t>
-            </w:r>
-            <w:r>
-              <w:rPr>
-                <w:rFonts w:ascii="Times New Roman" w:eastAsia="Times New Roman" w:hAnsi="Times New Roman" w:cs="Times New Roman"/>
-                <w:color w:val="000000"/>
-              </w:rPr>
-              <w:t xml:space="preserve">, </w:t>
-            </w:r>
-            <w:r>
-              <w:rPr>
-                <w:rFonts w:ascii="Times New Roman" w:eastAsia="Times New Roman" w:hAnsi="Times New Roman" w:cs="Times New Roman"/>
-                <w:color w:val="000000"/>
-              </w:rPr>
-              <w:t>M</w:t>
-            </w:r>
-            <w:r>
-              <w:rPr>
-                <w:rFonts w:ascii="Times New Roman" w:eastAsia="Times New Roman" w:hAnsi="Times New Roman" w:cs="Times New Roman"/>
-                <w:color w:val="000000"/>
-              </w:rPr>
-              <w:t>ichael</w:t>
-            </w:r>
-            <w:r>
-              <w:rPr>
-                <w:rFonts w:ascii="Times New Roman" w:eastAsia="Times New Roman" w:hAnsi="Times New Roman" w:cs="Times New Roman"/>
-                <w:color w:val="000000"/>
-              </w:rPr>
-              <w:t xml:space="preserve"> P</w:t>
-            </w:r>
-            <w:r>
-              <w:rPr>
-                <w:rFonts w:ascii="Times New Roman" w:eastAsia="Times New Roman" w:hAnsi="Times New Roman" w:cs="Times New Roman"/>
-                <w:color w:val="000000"/>
-              </w:rPr>
-              <w:t>aris</w:t>
-            </w:r>
-            <w:r>
-              <w:rPr>
-                <w:rFonts w:ascii="Times New Roman" w:eastAsia="Times New Roman" w:hAnsi="Times New Roman" w:cs="Times New Roman"/>
-                <w:color w:val="000000"/>
-              </w:rPr>
-              <w:t xml:space="preserve">, </w:t>
-            </w:r>
-            <w:r>
-              <w:rPr>
-                <w:rFonts w:ascii="Times New Roman" w:eastAsia="Times New Roman" w:hAnsi="Times New Roman" w:cs="Times New Roman"/>
-                <w:color w:val="000000"/>
-              </w:rPr>
-              <w:t>Orit D. Gruber</w:t>
-            </w:r>
-            <w:r>
-              <w:rPr>
-                <w:rFonts w:ascii="Times New Roman" w:eastAsia="Times New Roman" w:hAnsi="Times New Roman" w:cs="Times New Roman"/>
-                <w:color w:val="000000"/>
-              </w:rPr>
-              <w:t xml:space="preserve">, </w:t>
-            </w:r>
-            <w:r>
-              <w:rPr>
-                <w:rFonts w:ascii="Times New Roman" w:eastAsia="Times New Roman" w:hAnsi="Times New Roman" w:cs="Times New Roman"/>
-                <w:color w:val="000000"/>
-              </w:rPr>
-              <w:t>Sylvia</w:t>
-            </w:r>
-            <w:r>
-              <w:rPr>
-                <w:rFonts w:ascii="Times New Roman" w:eastAsia="Times New Roman" w:hAnsi="Times New Roman" w:cs="Times New Roman"/>
-                <w:color w:val="000000"/>
-              </w:rPr>
-              <w:t xml:space="preserve"> </w:t>
-            </w:r>
-            <w:r>
-              <w:rPr>
-                <w:rFonts w:ascii="Times New Roman" w:eastAsia="Times New Roman" w:hAnsi="Times New Roman" w:cs="Times New Roman"/>
-                <w:color w:val="000000"/>
-              </w:rPr>
-              <w:t>Kahan</w:t>
-            </w:r>
-            <w:r>
-              <w:rPr>
-                <w:rFonts w:ascii="Times New Roman" w:eastAsia="Times New Roman" w:hAnsi="Times New Roman" w:cs="Times New Roman"/>
-                <w:color w:val="000000"/>
-              </w:rPr>
-              <w:t xml:space="preserve">, </w:t>
-            </w:r>
-            <w:r>
-              <w:rPr>
-                <w:rFonts w:ascii="Times New Roman" w:eastAsia="Times New Roman" w:hAnsi="Times New Roman" w:cs="Times New Roman"/>
-                <w:color w:val="000000"/>
-              </w:rPr>
-              <w:t>A</w:t>
-            </w:r>
-            <w:r>
-              <w:rPr>
-                <w:rFonts w:ascii="Times New Roman" w:eastAsia="Times New Roman" w:hAnsi="Times New Roman" w:cs="Times New Roman"/>
-                <w:color w:val="000000"/>
-              </w:rPr>
-              <w:t xml:space="preserve">lfred </w:t>
-            </w:r>
-            <w:r>
-              <w:rPr>
-                <w:rFonts w:ascii="Times New Roman" w:eastAsia="Times New Roman" w:hAnsi="Times New Roman" w:cs="Times New Roman"/>
-                <w:color w:val="000000"/>
-              </w:rPr>
-              <w:t>L</w:t>
-            </w:r>
-            <w:r>
-              <w:rPr>
-                <w:rFonts w:ascii="Times New Roman" w:eastAsia="Times New Roman" w:hAnsi="Times New Roman" w:cs="Times New Roman"/>
-                <w:color w:val="000000"/>
-              </w:rPr>
-              <w:t>evine</w:t>
-            </w:r>
-            <w:r>
-              <w:rPr>
-                <w:rFonts w:ascii="Times New Roman" w:eastAsia="Times New Roman" w:hAnsi="Times New Roman" w:cs="Times New Roman"/>
-                <w:color w:val="000000"/>
-              </w:rPr>
-              <w:t xml:space="preserve">, </w:t>
-            </w:r>
-            <w:r>
-              <w:rPr>
-                <w:rFonts w:ascii="Times New Roman" w:eastAsia="Times New Roman" w:hAnsi="Times New Roman" w:cs="Times New Roman"/>
-                <w:color w:val="000000"/>
-              </w:rPr>
-              <w:t>Carlo Lancellotti</w:t>
-            </w:r>
-            <w:r>
-              <w:rPr>
-                <w:rFonts w:ascii="Times New Roman" w:eastAsia="Times New Roman" w:hAnsi="Times New Roman" w:cs="Times New Roman"/>
-                <w:color w:val="000000"/>
-              </w:rPr>
-              <w:t xml:space="preserve">, </w:t>
-            </w:r>
-            <w:proofErr w:type="spellStart"/>
-            <w:r>
-              <w:rPr>
-                <w:rFonts w:ascii="Times New Roman" w:eastAsia="Times New Roman" w:hAnsi="Times New Roman" w:cs="Times New Roman"/>
-                <w:color w:val="000000"/>
-              </w:rPr>
-              <w:t>Z</w:t>
-            </w:r>
-            <w:r>
-              <w:rPr>
-                <w:rFonts w:ascii="Times New Roman" w:eastAsia="Times New Roman" w:hAnsi="Times New Roman" w:cs="Times New Roman"/>
-                <w:color w:val="000000"/>
-              </w:rPr>
-              <w:t>aghloul</w:t>
-            </w:r>
-            <w:proofErr w:type="spellEnd"/>
-            <w:r>
-              <w:rPr>
-                <w:rFonts w:ascii="Times New Roman" w:eastAsia="Times New Roman" w:hAnsi="Times New Roman" w:cs="Times New Roman"/>
-                <w:color w:val="000000"/>
-              </w:rPr>
-              <w:t xml:space="preserve"> Ahmed</w:t>
-            </w:r>
-            <w:r>
-              <w:rPr>
-                <w:rFonts w:ascii="Times New Roman" w:eastAsia="Times New Roman" w:hAnsi="Times New Roman" w:cs="Times New Roman"/>
-                <w:color w:val="000000"/>
-              </w:rPr>
-              <w:t xml:space="preserve">, </w:t>
-            </w:r>
-            <w:proofErr w:type="spellStart"/>
-            <w:r>
-              <w:rPr>
-                <w:rFonts w:ascii="Times New Roman" w:eastAsia="Times New Roman" w:hAnsi="Times New Roman" w:cs="Times New Roman"/>
-                <w:color w:val="000000"/>
-              </w:rPr>
-              <w:t>Siona</w:t>
-            </w:r>
-            <w:proofErr w:type="spellEnd"/>
-            <w:r>
-              <w:rPr>
-                <w:rFonts w:ascii="Times New Roman" w:eastAsia="Times New Roman" w:hAnsi="Times New Roman" w:cs="Times New Roman"/>
-                <w:color w:val="000000"/>
-              </w:rPr>
-              <w:t xml:space="preserve"> Wilson</w:t>
-            </w:r>
-            <w:r>
-              <w:rPr>
-                <w:rFonts w:ascii="Times New Roman" w:eastAsia="Times New Roman" w:hAnsi="Times New Roman" w:cs="Times New Roman"/>
-                <w:color w:val="000000"/>
-              </w:rPr>
-              <w:t xml:space="preserve">, </w:t>
-            </w:r>
-            <w:r>
-              <w:rPr>
-                <w:rFonts w:ascii="Times New Roman" w:eastAsia="Times New Roman" w:hAnsi="Times New Roman" w:cs="Times New Roman"/>
-                <w:color w:val="000000"/>
-              </w:rPr>
-              <w:t>Alyson</w:t>
-            </w:r>
-            <w:r>
-              <w:rPr>
-                <w:rFonts w:ascii="Times New Roman" w:eastAsia="Times New Roman" w:hAnsi="Times New Roman" w:cs="Times New Roman"/>
-                <w:color w:val="000000"/>
-              </w:rPr>
-              <w:t xml:space="preserve"> </w:t>
-            </w:r>
-            <w:proofErr w:type="spellStart"/>
-            <w:r>
-              <w:rPr>
-                <w:rFonts w:ascii="Times New Roman" w:eastAsia="Times New Roman" w:hAnsi="Times New Roman" w:cs="Times New Roman"/>
-                <w:color w:val="000000"/>
-              </w:rPr>
-              <w:t>Bardsley</w:t>
-            </w:r>
-            <w:proofErr w:type="spellEnd"/>
-            <w:r>
-              <w:rPr>
-                <w:rFonts w:ascii="Times New Roman" w:eastAsia="Times New Roman" w:hAnsi="Times New Roman" w:cs="Times New Roman"/>
-                <w:color w:val="000000"/>
-              </w:rPr>
-              <w:t xml:space="preserve">, </w:t>
-            </w:r>
-            <w:r>
-              <w:rPr>
-                <w:rFonts w:ascii="Times New Roman" w:eastAsia="Times New Roman" w:hAnsi="Times New Roman" w:cs="Times New Roman"/>
-                <w:color w:val="000000"/>
-              </w:rPr>
-              <w:t>Cindy Wong</w:t>
-            </w:r>
-            <w:r>
-              <w:rPr>
-                <w:rFonts w:ascii="Times New Roman" w:eastAsia="Times New Roman" w:hAnsi="Times New Roman" w:cs="Times New Roman"/>
-                <w:color w:val="000000"/>
-              </w:rPr>
-              <w:t xml:space="preserve">, </w:t>
-            </w:r>
-            <w:proofErr w:type="spellStart"/>
-            <w:r>
-              <w:rPr>
-                <w:rFonts w:ascii="Times New Roman" w:eastAsia="Times New Roman" w:hAnsi="Times New Roman" w:cs="Times New Roman"/>
-                <w:color w:val="000000"/>
-              </w:rPr>
-              <w:t>Yumei</w:t>
-            </w:r>
-            <w:proofErr w:type="spellEnd"/>
-            <w:r>
-              <w:rPr>
-                <w:rFonts w:ascii="Times New Roman" w:eastAsia="Times New Roman" w:hAnsi="Times New Roman" w:cs="Times New Roman"/>
-                <w:color w:val="000000"/>
-              </w:rPr>
-              <w:t xml:space="preserve"> </w:t>
-            </w:r>
-            <w:proofErr w:type="spellStart"/>
-            <w:r>
-              <w:rPr>
-                <w:rFonts w:ascii="Times New Roman" w:eastAsia="Times New Roman" w:hAnsi="Times New Roman" w:cs="Times New Roman"/>
-                <w:color w:val="000000"/>
-              </w:rPr>
-              <w:t>Huo</w:t>
-            </w:r>
-            <w:proofErr w:type="spellEnd"/>
-            <w:r>
-              <w:rPr>
-                <w:rFonts w:ascii="Times New Roman" w:eastAsia="Times New Roman" w:hAnsi="Times New Roman" w:cs="Times New Roman"/>
-                <w:color w:val="000000"/>
-              </w:rPr>
-              <w:t xml:space="preserve">, </w:t>
-            </w:r>
-            <w:r>
-              <w:rPr>
-                <w:rFonts w:ascii="Times New Roman" w:eastAsia="Times New Roman" w:hAnsi="Times New Roman" w:cs="Times New Roman"/>
-                <w:color w:val="000000"/>
-              </w:rPr>
-              <w:t>B</w:t>
+              <w:t>, B</w:t>
             </w:r>
             <w:r>
               <w:rPr>
@@ -1614,14 +1547,7 @@
                 <w:rFonts w:ascii="Times New Roman" w:eastAsia="Times New Roman" w:hAnsi="Times New Roman" w:cs="Times New Roman"/>
                 <w:color w:val="000000"/>
               </w:rPr>
-              <w:t>,</w:t>
-            </w:r>
-            <w:r>
-              <w:rPr>
-                <w:rFonts w:ascii="Times New Roman" w:eastAsia="Times New Roman" w:hAnsi="Times New Roman" w:cs="Times New Roman"/>
-                <w:color w:val="000000"/>
-              </w:rPr>
-              <w:t xml:space="preserve"> </w:t>
+              <w:t xml:space="preserve">, </w:t>
             </w:r>
             <w:r>
               <w:rPr>
@@ -1771,14 +1697,7 @@
                 <w:rFonts w:ascii="Times New Roman" w:eastAsia="Times New Roman" w:hAnsi="Times New Roman" w:cs="Times New Roman"/>
                 <w:color w:val="000000"/>
               </w:rPr>
-              <w:t xml:space="preserve">, </w:t>
-            </w:r>
-            <w:r>
-              <w:rPr>
-                <w:rFonts w:ascii="Times New Roman" w:eastAsia="Times New Roman" w:hAnsi="Times New Roman" w:cs="Times New Roman"/>
-                <w:color w:val="000000"/>
-              </w:rPr>
-              <w:t>J</w:t>
+              <w:t>, J</w:t>
             </w:r>
             <w:r>
               <w:rPr>
@@ -4306,13 +4225,20 @@
               </w:rPr>
               <w:t>  </w:t>
             </w:r>
+            <w:r>
+              <w:rPr>
+                <w:rFonts w:ascii="Calibri" w:hAnsi="Calibri" w:cs="Calibri"/>
+                <w:color w:val="000000"/>
+              </w:rPr>
+              <w:t xml:space="preserve">Eligible HEO colleagues and their supervisors should be aware that Reclassification and Salary Differentials may </w:t>
+            </w:r>
             <w:proofErr w:type="gramStart"/>
             <w:r>
               <w:rPr>
                 <w:rFonts w:ascii="Calibri" w:hAnsi="Calibri" w:cs="Calibri"/>
                 <w:color w:val="000000"/>
               </w:rPr>
-              <w:t>Eligible</w:t>
+              <w:t>be  requested</w:t>
             </w:r>
             <w:proofErr w:type="gramEnd"/>
             <w:r>
@@ -4320,7 +4246,7 @@
                 <w:rFonts w:ascii="Calibri" w:hAnsi="Calibri" w:cs="Calibri"/>
                 <w:color w:val="000000"/>
               </w:rPr>
-              <w:t> HEO colleagues and their supervisors should be aware that Reclassification and Salary Differentials may be  requested through the HEO Steering Committee.  Full details of quarterly meetings and application is posted on Human Resources website.  Support for</w:t>
+              <w:t xml:space="preserve"> through the HEO Steering Committee.  Full details of quarterly meetings and application is posted on Human Resources website.  Support for</w:t>
             </w:r>
             <w:r>
               <w:rPr>
@@ -4978,7 +4904,6 @@
                 <w:bCs/>
               </w:rPr>
             </w:pPr>
-            <w:proofErr w:type="gramStart"/>
             <w:r>
               <w:rPr>
                 <w:rFonts w:ascii="Times New Roman" w:hAnsi="Times New Roman" w:cs="Times New Roman"/>
@@ -4995,7 +4920,6 @@
               </w:rPr>
               <w:t>,</w:t>
             </w:r>
-            <w:proofErr w:type="gramEnd"/>
             <w:r>
               <w:rPr>
                 <w:rFonts w:ascii="Times New Roman" w:hAnsi="Times New Roman" w:cs="Times New Roman"/>
@@ -5071,7 +4995,6 @@
                 <w:rFonts w:ascii="Times New Roman" w:hAnsi="Times New Roman" w:cs="Times New Roman"/>
               </w:rPr>
             </w:pPr>
-            <w:proofErr w:type="gramStart"/>
             <w:r>
               <w:rPr>
                 <w:rFonts w:ascii="Times New Roman" w:hAnsi="Times New Roman" w:cs="Times New Roman"/>
@@ -5086,7 +5009,6 @@
               </w:rPr>
               <w:t>,</w:t>
             </w:r>
-            <w:proofErr w:type="gramEnd"/>
             <w:r>
               <w:rPr>
                 <w:rFonts w:ascii="Times New Roman" w:hAnsi="Times New Roman" w:cs="Times New Roman"/>
@@ -5374,8 +5296,50 @@
                 <w:rFonts w:ascii="Calibri" w:hAnsi="Calibri" w:cs="Calibri"/>
                 <w:color w:val="000000"/>
               </w:rPr>
-              <w:t>The resolution did not pass; 38 positive votes are needed for a resolution to pass.</w:t>
-            </w:r>
+              <w:t>The resolution did not pass; 38 positive votes</w:t>
+            </w:r>
+            <w:r>
+              <w:rPr>
+                <w:rFonts w:ascii="Calibri" w:hAnsi="Calibri" w:cs="Calibri"/>
+                <w:color w:val="000000"/>
+              </w:rPr>
+              <w:t xml:space="preserve"> (74 members)</w:t>
+            </w:r>
+            <w:r>
+              <w:rPr>
+                <w:rFonts w:ascii="Calibri" w:hAnsi="Calibri" w:cs="Calibri"/>
+                <w:color w:val="000000"/>
+              </w:rPr>
+              <w:t xml:space="preserve"> are needed for a resolution to pass.</w:t>
+            </w:r>
+          </w:p>
+          <w:p>
+            <w:pPr>
+              <w:rPr>
+                <w:rFonts w:cstheme="minorHAnsi"/>
+              </w:rPr>
+            </w:pPr>
+            <w:r>
+              <w:rPr>
+                <w:rFonts w:cstheme="minorHAnsi"/>
+                <w:color w:val="212121"/>
+                <w:sz w:val="22"/>
+                <w:szCs w:val="22"/>
+                <w:shd w:val="clear" w:color="auto" w:fill="FFFFFF"/>
+              </w:rPr>
+              <w:t>A quorum is a majority (more than half) of the whole membership, notwithstanding absences and vacancies. A quorum is necessary to conduct a meeting, carry a motion, or take any action.</w:t>
+            </w:r>
+          </w:p>
+          <w:p>
+            <w:pPr>
+              <w:pStyle w:val="NormalWeb"/>
+              <w:shd w:val="clear" w:color="auto" w:fill="FFFFFF"/>
+              <w:spacing w:before="0" w:beforeAutospacing="0" w:after="0" w:afterAutospacing="0"/>
+              <w:rPr>
+                <w:rFonts w:asciiTheme="minorHAnsi" w:hAnsiTheme="minorHAnsi" w:cstheme="minorHAnsi"/>
+                <w:color w:val="000000"/>
+              </w:rPr>
+            </w:pPr>
           </w:p>
           <w:p>
             <w:pPr>
@@ -6121,16 +6085,16 @@
       </w:pPr>
     </w:lvl>
   </w:abstractNum>
-  <w:num w:numId="1">
+  <w:num w:numId="1" w16cid:durableId="663434623">
     <w:abstractNumId w:val="0"/>
   </w:num>
-  <w:num w:numId="2">
+  <w:num w:numId="2" w16cid:durableId="1609384912">
     <w:abstractNumId w:val="3"/>
   </w:num>
-  <w:num w:numId="3">
+  <w:num w:numId="3" w16cid:durableId="249046602">
     <w:abstractNumId w:val="1"/>
   </w:num>
-  <w:num w:numId="4">
+  <w:num w:numId="4" w16cid:durableId="754127090">
     <w:abstractNumId w:val="2"/>
   </w:num>
 </w:numbering>

</xml_diff>